<commit_message>
Added get products section
</commit_message>
<xml_diff>
--- a/Documents/Business Document.docx
+++ b/Documents/Business Document.docx
@@ -958,11 +958,11 @@
         </w:p>
       </w:sdtContent>
     </w:sdt>
-    <w:bookmarkStart w:id="0" w:name="_Toc29460917" w:displacedByCustomXml="prev"/>
+    <w:bookmarkStart w:id="0" w:name="_Toc29459775" w:displacedByCustomXml="prev"/>
     <w:bookmarkStart w:id="1" w:name="_Toc29460908" w:displacedByCustomXml="prev"/>
-    <w:bookmarkStart w:id="2" w:name="_Toc29459775" w:displacedByCustomXml="prev"/>
-    <w:bookmarkStart w:id="3" w:name="_Toc462412854" w:displacedByCustomXml="prev"/>
-    <w:bookmarkStart w:id="4" w:name="_Toc462412904" w:displacedByCustomXml="prev"/>
+    <w:bookmarkStart w:id="2" w:name="_Toc29460917" w:displacedByCustomXml="prev"/>
+    <w:bookmarkStart w:id="3" w:name="_Toc462412904" w:displacedByCustomXml="prev"/>
+    <w:bookmarkStart w:id="4" w:name="_Toc462412854" w:displacedByCustomXml="prev"/>
     <w:bookmarkEnd w:id="2"/>
     <w:bookmarkEnd w:id="1"/>
     <w:bookmarkEnd w:id="0"/>
@@ -2950,10 +2950,10 @@
         <w:jc w:val="both"/>
       </w:pPr>
       <w:bookmarkStart w:id="9" w:name="_Toc5581488"/>
-      <w:bookmarkStart w:id="10" w:name="_Toc467747663"/>
-      <w:bookmarkStart w:id="11" w:name="_Toc5581487"/>
-      <w:bookmarkStart w:id="12" w:name="_Toc467747662"/>
-      <w:bookmarkStart w:id="13" w:name="_Toc108165969"/>
+      <w:bookmarkStart w:id="10" w:name="_Toc108165969"/>
+      <w:bookmarkStart w:id="11" w:name="_Toc467747663"/>
+      <w:bookmarkStart w:id="12" w:name="_Toc5581487"/>
+      <w:bookmarkStart w:id="13" w:name="_Toc467747662"/>
       <w:r>
         <w:t>Purpose</w:t>
       </w:r>
@@ -2961,7 +2961,7 @@
       <w:r>
         <w:t xml:space="preserve"> of this document</w:t>
       </w:r>
-      <w:bookmarkEnd w:id="13"/>
+      <w:bookmarkEnd w:id="10"/>
     </w:p>
     <w:p>
       <w:pPr>
@@ -3061,11 +3061,11 @@
         </w:rPr>
       </w:pPr>
       <w:bookmarkStart w:id="14" w:name="_Toc5581502"/>
-      <w:bookmarkStart w:id="15" w:name="_Toc5581492"/>
-      <w:bookmarkStart w:id="16" w:name="_Toc108165970"/>
-      <w:bookmarkEnd w:id="10"/>
+      <w:bookmarkStart w:id="15" w:name="_Toc108165970"/>
+      <w:bookmarkStart w:id="16" w:name="_Toc5581492"/>
       <w:bookmarkEnd w:id="11"/>
       <w:bookmarkEnd w:id="12"/>
+      <w:bookmarkEnd w:id="13"/>
       <w:r>
         <w:rPr>
           <w:rFonts w:cs="Arial"/>
@@ -3073,7 +3073,7 @@
         <w:t>Functional requirements</w:t>
       </w:r>
       <w:bookmarkEnd w:id="14"/>
-      <w:bookmarkEnd w:id="16"/>
+      <w:bookmarkEnd w:id="15"/>
     </w:p>
     <w:p>
       <w:pPr>
@@ -3088,7 +3088,7 @@
         </w:rPr>
         <w:t xml:space="preserve">Describe some main functional requirements and how the solution has covered each of the </w:t>
       </w:r>
-      <w:bookmarkEnd w:id="15"/>
+      <w:bookmarkEnd w:id="16"/>
       <w:r>
         <w:rPr>
           <w:lang w:val="en-AU"/>
@@ -3107,6 +3107,125 @@
         <w:pStyle w:val="Heading2"/>
       </w:pPr>
       <w:bookmarkStart w:id="17" w:name="_Toc108165971"/>
+      <w:r>
+        <w:t>Get</w:t>
+      </w:r>
+      <w:r>
+        <w:rPr>
+          <w:lang w:val="vi-VN"/>
+        </w:rPr>
+        <w:t xml:space="preserve"> All Products</w:t>
+      </w:r>
+    </w:p>
+    <w:p>
+      <w:pPr>
+        <w:pStyle w:val="Heading3"/>
+        <w:rPr>
+          <w:lang w:val="vi-VN"/>
+        </w:rPr>
+      </w:pPr>
+      <w:r>
+        <w:rPr>
+          <w:lang w:val="vi-VN"/>
+        </w:rPr>
+        <w:t xml:space="preserve">Description </w:t>
+      </w:r>
+    </w:p>
+    <w:p>
+      <w:pPr>
+        <w:pStyle w:val="ListParagraph"/>
+        <w:numPr>
+          <w:ilvl w:val="0"/>
+          <w:numId w:val="46"/>
+        </w:numPr>
+        <w:rPr>
+          <w:lang w:val="vi-VN"/>
+        </w:rPr>
+      </w:pPr>
+      <w:r>
+        <w:rPr>
+          <w:lang w:val="vi-VN"/>
+        </w:rPr>
+        <w:t>As</w:t>
+      </w:r>
+      <w:r>
+        <w:rPr>
+          <w:lang w:val="en-US"/>
+        </w:rPr>
+        <w:t xml:space="preserve"> a client / user when they go to the home page then they can see all products existing in the system.</w:t>
+      </w:r>
+    </w:p>
+    <w:p>
+      <w:pPr>
+        <w:pStyle w:val="Heading3"/>
+        <w:rPr>
+          <w:b w:val="0"/>
+          <w:lang w:val="vi-VN"/>
+        </w:rPr>
+      </w:pPr>
+      <w:r>
+        <w:rPr>
+          <w:lang w:val="vi-VN"/>
+        </w:rPr>
+        <w:t>Techniques</w:t>
+      </w:r>
+    </w:p>
+    <w:p>
+      <w:pPr>
+        <w:pStyle w:val="ListParagraph"/>
+        <w:numPr>
+          <w:ilvl w:val="0"/>
+          <w:numId w:val="46"/>
+        </w:numPr>
+        <w:spacing w:before="0" w:after="160" w:line="259" w:lineRule="auto"/>
+        <w:rPr>
+          <w:lang w:val="en-US"/>
+        </w:rPr>
+      </w:pPr>
+      <w:r>
+        <w:rPr>
+          <w:lang w:val="en-US"/>
+        </w:rPr>
+        <w:t xml:space="preserve">To take more use SSR for SEO optimization, all items will be loaded at build time via the </w:t>
+      </w:r>
+      <w:proofErr w:type="spellStart"/>
+      <w:r>
+        <w:rPr>
+          <w:lang w:val="en-US"/>
+        </w:rPr>
+        <w:t>getStaticProps</w:t>
+      </w:r>
+      <w:proofErr w:type="spellEnd"/>
+      <w:r>
+        <w:rPr>
+          <w:lang w:val="en-US"/>
+        </w:rPr>
+        <w:t xml:space="preserve"> function. Following that, the product list will be supplied as a prop to the Product component and saved as a state of that component.</w:t>
+      </w:r>
+    </w:p>
+    <w:p>
+      <w:pPr>
+        <w:pStyle w:val="ListParagraph"/>
+        <w:numPr>
+          <w:ilvl w:val="0"/>
+          <w:numId w:val="46"/>
+        </w:numPr>
+        <w:spacing w:before="0" w:after="160" w:line="259" w:lineRule="auto"/>
+        <w:rPr>
+          <w:lang w:val="en-US"/>
+        </w:rPr>
+      </w:pPr>
+      <w:r>
+        <w:rPr>
+          <w:lang w:val="en-US"/>
+        </w:rPr>
+        <w:t>That state will be used by the component to render all of them on the browser.</w:t>
+      </w:r>
+    </w:p>
+    <w:p>
+      <w:pPr>
+        <w:pStyle w:val="Heading2"/>
+      </w:pPr>
       <w:r>
         <w:t>Search cars</w:t>
       </w:r>
@@ -3316,7 +3435,11 @@
       </w:r>
       <w:proofErr w:type="gramEnd"/>
       <w:r>
-        <w:t xml:space="preserve"> the information required to sell the car and submit the form, after that the selling car will appear on the homepage where the buying car can find them.</w:t>
+        <w:t xml:space="preserve"> the information required </w:t>
+      </w:r>
+      <w:r>
+        <w:lastRenderedPageBreak/>
+        <w:t>to sell the car and submit the form, after that the selling car will appear on the homepage where the buying car can find them.</w:t>
       </w:r>
     </w:p>
     <w:p>
@@ -3416,6 +3539,242 @@
     </w:p>
     <w:p>
       <w:pPr>
+        <w:pStyle w:val="Heading2"/>
+      </w:pPr>
+      <w:r>
+        <w:t>Filtering car by brand</w:t>
+      </w:r>
+    </w:p>
+    <w:p>
+      <w:pPr>
+        <w:pStyle w:val="Heading3"/>
+        <w:rPr>
+          <w:lang w:val="vi-VN"/>
+        </w:rPr>
+      </w:pPr>
+      <w:bookmarkStart w:id="23" w:name="_Toc86586376"/>
+      <w:r>
+        <w:rPr>
+          <w:lang w:val="vi-VN"/>
+        </w:rPr>
+        <w:t>Description</w:t>
+      </w:r>
+      <w:bookmarkEnd w:id="23"/>
+      <w:r>
+        <w:rPr>
+          <w:lang w:val="vi-VN"/>
+        </w:rPr>
+        <w:t xml:space="preserve"> </w:t>
+      </w:r>
+    </w:p>
+    <w:p>
+      <w:pPr>
+        <w:pStyle w:val="ListParagraph"/>
+        <w:numPr>
+          <w:ilvl w:val="0"/>
+          <w:numId w:val="46"/>
+        </w:numPr>
+        <w:rPr>
+          <w:lang w:val="vi-VN"/>
+        </w:rPr>
+      </w:pPr>
+      <w:r>
+        <w:t xml:space="preserve">In addition to the standard filter, users </w:t>
+      </w:r>
+      <w:proofErr w:type="gramStart"/>
+      <w:r>
+        <w:t>are able to</w:t>
+      </w:r>
+      <w:proofErr w:type="gramEnd"/>
+      <w:r>
+        <w:t xml:space="preserve"> narrow the scope of search result to a specific brand. </w:t>
+      </w:r>
+    </w:p>
+    <w:p>
+      <w:pPr>
+        <w:pStyle w:val="ListParagraph"/>
+        <w:numPr>
+          <w:ilvl w:val="0"/>
+          <w:numId w:val="46"/>
+        </w:numPr>
+        <w:rPr>
+          <w:lang w:val="vi-VN"/>
+        </w:rPr>
+      </w:pPr>
+      <w:r>
+        <w:t>The brand filter will be presented in form of a carousel with list of brands per page. The carousel is allowed to swipe left or right to reveal other pages. Whenever users pick up a brand, they will be navigating to a sub-page for that brand with list of belonging cars.</w:t>
+      </w:r>
+    </w:p>
+    <w:p>
+      <w:pPr>
+        <w:pStyle w:val="Heading3"/>
+        <w:rPr>
+          <w:b w:val="0"/>
+          <w:lang w:val="vi-VN"/>
+        </w:rPr>
+      </w:pPr>
+      <w:bookmarkStart w:id="24" w:name="_Toc86586377"/>
+      <w:r>
+        <w:rPr>
+          <w:lang w:val="vi-VN"/>
+        </w:rPr>
+        <w:t>Techniques</w:t>
+      </w:r>
+      <w:bookmarkEnd w:id="24"/>
+    </w:p>
+    <w:p>
+      <w:pPr>
+        <w:pStyle w:val="ListParagraph"/>
+        <w:numPr>
+          <w:ilvl w:val="0"/>
+          <w:numId w:val="46"/>
+        </w:numPr>
+        <w:spacing w:before="0" w:after="160" w:line="259" w:lineRule="auto"/>
+        <w:rPr>
+          <w:lang w:val="en-US"/>
+        </w:rPr>
+      </w:pPr>
+      <w:r>
+        <w:rPr>
+          <w:lang w:val="en-US"/>
+        </w:rPr>
+        <w:t xml:space="preserve">Taking advantage of SSR for SEO optimization, the brand selector and sub-page for each brand will be generated at build time. </w:t>
+      </w:r>
+    </w:p>
+    <w:p>
+      <w:pPr>
+        <w:pStyle w:val="ListParagraph"/>
+        <w:numPr>
+          <w:ilvl w:val="0"/>
+          <w:numId w:val="46"/>
+        </w:numPr>
+        <w:spacing w:before="0" w:after="160" w:line="259" w:lineRule="auto"/>
+        <w:rPr>
+          <w:lang w:val="en-US"/>
+        </w:rPr>
+      </w:pPr>
+      <w:r>
+        <w:rPr>
+          <w:lang w:val="en-US"/>
+        </w:rPr>
+        <w:t xml:space="preserve">For brand selector component, list of brands will be fetched at build time to render all pages of carousel. A third-party library </w:t>
+      </w:r>
+      <w:hyperlink r:id="rId24" w:history="1">
+        <w:r>
+          <w:rPr>
+            <w:rStyle w:val="Hyperlink"/>
+            <w:sz w:val="22"/>
+            <w:lang w:val="en-US"/>
+          </w:rPr>
+          <w:t>Swiper</w:t>
+        </w:r>
+      </w:hyperlink>
+      <w:r>
+        <w:rPr>
+          <w:lang w:val="en-US"/>
+        </w:rPr>
+        <w:t xml:space="preserve"> for </w:t>
+      </w:r>
+      <w:proofErr w:type="spellStart"/>
+      <w:r>
+        <w:rPr>
+          <w:lang w:val="en-US"/>
+        </w:rPr>
+        <w:t>Reactjs</w:t>
+      </w:r>
+      <w:proofErr w:type="spellEnd"/>
+      <w:r>
+        <w:rPr>
+          <w:lang w:val="en-US"/>
+        </w:rPr>
+        <w:t xml:space="preserve"> is used to render and bootstrap carousel at client-side.</w:t>
+      </w:r>
+    </w:p>
+    <w:p>
+      <w:pPr>
+        <w:pStyle w:val="ListParagraph"/>
+        <w:numPr>
+          <w:ilvl w:val="0"/>
+          <w:numId w:val="46"/>
+        </w:numPr>
+        <w:spacing w:before="0" w:after="160" w:line="259" w:lineRule="auto"/>
+        <w:rPr>
+          <w:lang w:val="en-US"/>
+        </w:rPr>
+      </w:pPr>
+      <w:r>
+        <w:rPr>
+          <w:lang w:val="en-US"/>
+        </w:rPr>
+        <w:t xml:space="preserve">For sub-page per brand, dynamic routes </w:t>
+      </w:r>
+      <w:proofErr w:type="gramStart"/>
+      <w:r>
+        <w:rPr>
+          <w:lang w:val="en-US"/>
+        </w:rPr>
+        <w:t>is</w:t>
+      </w:r>
+      <w:proofErr w:type="gramEnd"/>
+      <w:r>
+        <w:rPr>
+          <w:lang w:val="en-US"/>
+        </w:rPr>
+        <w:t xml:space="preserve"> applied to handle all brands, or pages in equivalent, then prerendered all the pages at build time. Brands will also be retrieved at build time to identify all possible value. The default search result, which is list of cars belongs to a specific brand will be processed at client-side, using common </w:t>
+      </w:r>
+      <w:proofErr w:type="spellStart"/>
+      <w:r>
+        <w:rPr>
+          <w:lang w:val="en-US"/>
+        </w:rPr>
+        <w:t>Reactjs</w:t>
+      </w:r>
+      <w:proofErr w:type="spellEnd"/>
+      <w:r>
+        <w:rPr>
+          <w:lang w:val="en-US"/>
+        </w:rPr>
+        <w:t xml:space="preserve"> features such as Component, </w:t>
+      </w:r>
+      <w:proofErr w:type="gramStart"/>
+      <w:r>
+        <w:rPr>
+          <w:lang w:val="en-US"/>
+        </w:rPr>
+        <w:t>Hooks(</w:t>
+      </w:r>
+      <w:proofErr w:type="spellStart"/>
+      <w:proofErr w:type="gramEnd"/>
+      <w:r>
+        <w:rPr>
+          <w:lang w:val="en-US"/>
+        </w:rPr>
+        <w:t>useState</w:t>
+      </w:r>
+      <w:proofErr w:type="spellEnd"/>
+      <w:r>
+        <w:rPr>
+          <w:lang w:val="en-US"/>
+        </w:rPr>
+        <w:t xml:space="preserve">, </w:t>
+      </w:r>
+      <w:proofErr w:type="spellStart"/>
+      <w:r>
+        <w:rPr>
+          <w:lang w:val="en-US"/>
+        </w:rPr>
+        <w:t>useEffect</w:t>
+      </w:r>
+      <w:proofErr w:type="spellEnd"/>
+      <w:r>
+        <w:rPr>
+          <w:lang w:val="en-US"/>
+        </w:rPr>
+        <w:t>).</w:t>
+      </w:r>
+    </w:p>
+    <w:p>
+      <w:pPr>
         <w:suppressAutoHyphens/>
       </w:pPr>
     </w:p>
@@ -3437,7 +3796,7 @@
       </w:pPr>
     </w:p>
     <w:sectPr>
-      <w:headerReference w:type="first" r:id="rId24"/>
+      <w:headerReference w:type="first" r:id="rId25"/>
       <w:pgSz w:w="11909" w:h="16834" w:code="9"/>
       <w:pgMar w:top="740" w:right="1080" w:bottom="1294" w:left="1080" w:header="57" w:footer="0" w:gutter="0"/>
       <w:pgNumType w:start="1"/>
@@ -3487,11 +3846,6 @@
         <w:docPartUnique/>
       </w:docPartObj>
     </w:sdtPr>
-    <w:sdtEndPr>
-      <w:rPr>
-        <w:rStyle w:val="PageNumber"/>
-      </w:rPr>
-    </w:sdtEndPr>
     <w:sdtContent>
       <w:p>
         <w:pPr>
@@ -4461,7 +4815,6 @@
         <w:dataBinding w:prefixMappings="xmlns:ns0='http://purl.org/dc/elements/1.1/' xmlns:ns1='http://schemas.openxmlformats.org/package/2006/metadata/core-properties' " w:xpath="/ns1:coreProperties[1]/ns0:title[1]" w:storeItemID="{6C3C8BC8-F283-45AE-878A-BAB7291924A1}"/>
         <w:text/>
       </w:sdtPr>
-      <w:sdtEndPr/>
       <w:sdtContent>
         <w:r>
           <w:t>Technical Proposal Template</w:t>
@@ -4509,7 +4862,6 @@
         <w:dataBinding w:prefixMappings="xmlns:ns0='http://purl.org/dc/elements/1.1/' xmlns:ns1='http://schemas.openxmlformats.org/package/2006/metadata/core-properties' " w:xpath="/ns1:coreProperties[1]/ns0:title[1]" w:storeItemID="{6C3C8BC8-F283-45AE-878A-BAB7291924A1}"/>
         <w:text/>
       </w:sdtPr>
-      <w:sdtEndPr/>
       <w:sdtContent>
         <w:r>
           <w:t>Technical Proposal Template</w:t>
@@ -7153,6 +7505,118 @@
     </w:lvl>
   </w:abstractNum>
   <w:abstractNum w:abstractNumId="22" w15:restartNumberingAfterBreak="0">
+    <w:nsid w:val="372967B5"/>
+    <w:multiLevelType w:val="hybridMultilevel"/>
+    <w:tmpl w:val="8B4206C8"/>
+    <w:lvl w:ilvl="0" w:tplc="C6B0C442">
+      <w:numFmt w:val="bullet"/>
+      <w:lvlText w:val="-"/>
+      <w:lvlJc w:val="left"/>
+      <w:pPr>
+        <w:ind w:left="720" w:hanging="360"/>
+      </w:pPr>
+      <w:rPr>
+        <w:rFonts w:ascii="Arial" w:eastAsiaTheme="minorHAnsi" w:hAnsi="Arial" w:cs="Arial" w:hint="default"/>
+      </w:rPr>
+    </w:lvl>
+    <w:lvl w:ilvl="1" w:tplc="04090003" w:tentative="1">
+      <w:start w:val="1"/>
+      <w:numFmt w:val="bullet"/>
+      <w:lvlText w:val="o"/>
+      <w:lvlJc w:val="left"/>
+      <w:pPr>
+        <w:ind w:left="1440" w:hanging="360"/>
+      </w:pPr>
+      <w:rPr>
+        <w:rFonts w:ascii="Courier New" w:hAnsi="Courier New" w:cs="Courier New" w:hint="default"/>
+      </w:rPr>
+    </w:lvl>
+    <w:lvl w:ilvl="2" w:tplc="04090005" w:tentative="1">
+      <w:start w:val="1"/>
+      <w:numFmt w:val="bullet"/>
+      <w:lvlText w:val=""/>
+      <w:lvlJc w:val="left"/>
+      <w:pPr>
+        <w:ind w:left="2160" w:hanging="360"/>
+      </w:pPr>
+      <w:rPr>
+        <w:rFonts w:ascii="Wingdings" w:hAnsi="Wingdings" w:hint="default"/>
+      </w:rPr>
+    </w:lvl>
+    <w:lvl w:ilvl="3" w:tplc="04090001" w:tentative="1">
+      <w:start w:val="1"/>
+      <w:numFmt w:val="bullet"/>
+      <w:lvlText w:val=""/>
+      <w:lvlJc w:val="left"/>
+      <w:pPr>
+        <w:ind w:left="2880" w:hanging="360"/>
+      </w:pPr>
+      <w:rPr>
+        <w:rFonts w:ascii="Symbol" w:hAnsi="Symbol" w:hint="default"/>
+      </w:rPr>
+    </w:lvl>
+    <w:lvl w:ilvl="4" w:tplc="04090003" w:tentative="1">
+      <w:start w:val="1"/>
+      <w:numFmt w:val="bullet"/>
+      <w:lvlText w:val="o"/>
+      <w:lvlJc w:val="left"/>
+      <w:pPr>
+        <w:ind w:left="3600" w:hanging="360"/>
+      </w:pPr>
+      <w:rPr>
+        <w:rFonts w:ascii="Courier New" w:hAnsi="Courier New" w:cs="Courier New" w:hint="default"/>
+      </w:rPr>
+    </w:lvl>
+    <w:lvl w:ilvl="5" w:tplc="04090005" w:tentative="1">
+      <w:start w:val="1"/>
+      <w:numFmt w:val="bullet"/>
+      <w:lvlText w:val=""/>
+      <w:lvlJc w:val="left"/>
+      <w:pPr>
+        <w:ind w:left="4320" w:hanging="360"/>
+      </w:pPr>
+      <w:rPr>
+        <w:rFonts w:ascii="Wingdings" w:hAnsi="Wingdings" w:hint="default"/>
+      </w:rPr>
+    </w:lvl>
+    <w:lvl w:ilvl="6" w:tplc="04090001" w:tentative="1">
+      <w:start w:val="1"/>
+      <w:numFmt w:val="bullet"/>
+      <w:lvlText w:val=""/>
+      <w:lvlJc w:val="left"/>
+      <w:pPr>
+        <w:ind w:left="5040" w:hanging="360"/>
+      </w:pPr>
+      <w:rPr>
+        <w:rFonts w:ascii="Symbol" w:hAnsi="Symbol" w:hint="default"/>
+      </w:rPr>
+    </w:lvl>
+    <w:lvl w:ilvl="7" w:tplc="04090003" w:tentative="1">
+      <w:start w:val="1"/>
+      <w:numFmt w:val="bullet"/>
+      <w:lvlText w:val="o"/>
+      <w:lvlJc w:val="left"/>
+      <w:pPr>
+        <w:ind w:left="5760" w:hanging="360"/>
+      </w:pPr>
+      <w:rPr>
+        <w:rFonts w:ascii="Courier New" w:hAnsi="Courier New" w:cs="Courier New" w:hint="default"/>
+      </w:rPr>
+    </w:lvl>
+    <w:lvl w:ilvl="8" w:tplc="04090005" w:tentative="1">
+      <w:start w:val="1"/>
+      <w:numFmt w:val="bullet"/>
+      <w:lvlText w:val=""/>
+      <w:lvlJc w:val="left"/>
+      <w:pPr>
+        <w:ind w:left="6480" w:hanging="360"/>
+      </w:pPr>
+      <w:rPr>
+        <w:rFonts w:ascii="Wingdings" w:hAnsi="Wingdings" w:hint="default"/>
+      </w:rPr>
+    </w:lvl>
+  </w:abstractNum>
+  <w:abstractNum w:abstractNumId="23" w15:restartNumberingAfterBreak="0">
     <w:nsid w:val="3ECD7C73"/>
     <w:multiLevelType w:val="hybridMultilevel"/>
     <w:tmpl w:val="9DBEF79C"/>
@@ -7241,7 +7705,7 @@
       </w:pPr>
     </w:lvl>
   </w:abstractNum>
-  <w:abstractNum w:abstractNumId="23" w15:restartNumberingAfterBreak="0">
+  <w:abstractNum w:abstractNumId="24" w15:restartNumberingAfterBreak="0">
     <w:nsid w:val="3F6F3831"/>
     <w:multiLevelType w:val="multilevel"/>
     <w:tmpl w:val="F34C58CA"/>
@@ -7363,7 +7827,7 @@
       </w:rPr>
     </w:lvl>
   </w:abstractNum>
-  <w:abstractNum w:abstractNumId="24" w15:restartNumberingAfterBreak="0">
+  <w:abstractNum w:abstractNumId="25" w15:restartNumberingAfterBreak="0">
     <w:nsid w:val="42794C16"/>
     <w:multiLevelType w:val="multilevel"/>
     <w:tmpl w:val="DF8453BA"/>
@@ -7486,7 +7950,7 @@
       </w:rPr>
     </w:lvl>
   </w:abstractNum>
-  <w:abstractNum w:abstractNumId="25" w15:restartNumberingAfterBreak="0">
+  <w:abstractNum w:abstractNumId="26" w15:restartNumberingAfterBreak="0">
     <w:nsid w:val="44DF58B3"/>
     <w:multiLevelType w:val="hybridMultilevel"/>
     <w:tmpl w:val="02B4121C"/>
@@ -7600,7 +8064,7 @@
       </w:rPr>
     </w:lvl>
   </w:abstractNum>
-  <w:abstractNum w:abstractNumId="26" w15:restartNumberingAfterBreak="0">
+  <w:abstractNum w:abstractNumId="27" w15:restartNumberingAfterBreak="0">
     <w:nsid w:val="48150AE6"/>
     <w:multiLevelType w:val="hybridMultilevel"/>
     <w:tmpl w:val="72F6E128"/>
@@ -7713,7 +8177,7 @@
       </w:rPr>
     </w:lvl>
   </w:abstractNum>
-  <w:abstractNum w:abstractNumId="27" w15:restartNumberingAfterBreak="0">
+  <w:abstractNum w:abstractNumId="28" w15:restartNumberingAfterBreak="0">
     <w:nsid w:val="4AC40F5E"/>
     <w:multiLevelType w:val="hybridMultilevel"/>
     <w:tmpl w:val="876E0D52"/>
@@ -7825,7 +8289,7 @@
       </w:rPr>
     </w:lvl>
   </w:abstractNum>
-  <w:abstractNum w:abstractNumId="28" w15:restartNumberingAfterBreak="0">
+  <w:abstractNum w:abstractNumId="29" w15:restartNumberingAfterBreak="0">
     <w:nsid w:val="4B6B7FD8"/>
     <w:multiLevelType w:val="hybridMultilevel"/>
     <w:tmpl w:val="BE88EE78"/>
@@ -7938,7 +8402,7 @@
       </w:rPr>
     </w:lvl>
   </w:abstractNum>
-  <w:abstractNum w:abstractNumId="29" w15:restartNumberingAfterBreak="0">
+  <w:abstractNum w:abstractNumId="30" w15:restartNumberingAfterBreak="0">
     <w:nsid w:val="4C0E07D9"/>
     <w:multiLevelType w:val="multilevel"/>
     <w:tmpl w:val="B5B6792E"/>
@@ -8060,7 +8524,7 @@
       </w:rPr>
     </w:lvl>
   </w:abstractNum>
-  <w:abstractNum w:abstractNumId="30" w15:restartNumberingAfterBreak="0">
+  <w:abstractNum w:abstractNumId="31" w15:restartNumberingAfterBreak="0">
     <w:nsid w:val="55574098"/>
     <w:multiLevelType w:val="hybridMultilevel"/>
     <w:tmpl w:val="2938C058"/>
@@ -8173,7 +8637,7 @@
       </w:rPr>
     </w:lvl>
   </w:abstractNum>
-  <w:abstractNum w:abstractNumId="31" w15:restartNumberingAfterBreak="0">
+  <w:abstractNum w:abstractNumId="32" w15:restartNumberingAfterBreak="0">
     <w:nsid w:val="570E0B6A"/>
     <w:multiLevelType w:val="multilevel"/>
     <w:tmpl w:val="4AF04DB2"/>
@@ -8312,7 +8776,7 @@
       </w:rPr>
     </w:lvl>
   </w:abstractNum>
-  <w:abstractNum w:abstractNumId="32" w15:restartNumberingAfterBreak="0">
+  <w:abstractNum w:abstractNumId="33" w15:restartNumberingAfterBreak="0">
     <w:nsid w:val="5837780F"/>
     <w:multiLevelType w:val="hybridMultilevel"/>
     <w:tmpl w:val="6C906BA8"/>
@@ -8424,7 +8888,7 @@
       </w:rPr>
     </w:lvl>
   </w:abstractNum>
-  <w:abstractNum w:abstractNumId="33" w15:restartNumberingAfterBreak="0">
+  <w:abstractNum w:abstractNumId="34" w15:restartNumberingAfterBreak="0">
     <w:nsid w:val="584A6715"/>
     <w:multiLevelType w:val="hybridMultilevel"/>
     <w:tmpl w:val="AE30F7F8"/>
@@ -8537,7 +9001,7 @@
       </w:rPr>
     </w:lvl>
   </w:abstractNum>
-  <w:abstractNum w:abstractNumId="34" w15:restartNumberingAfterBreak="0">
+  <w:abstractNum w:abstractNumId="35" w15:restartNumberingAfterBreak="0">
     <w:nsid w:val="5E78781B"/>
     <w:multiLevelType w:val="multilevel"/>
     <w:tmpl w:val="104ED69A"/>
@@ -8670,7 +9134,7 @@
       </w:rPr>
     </w:lvl>
   </w:abstractNum>
-  <w:abstractNum w:abstractNumId="35" w15:restartNumberingAfterBreak="0">
+  <w:abstractNum w:abstractNumId="36" w15:restartNumberingAfterBreak="0">
     <w:nsid w:val="660B0F38"/>
     <w:multiLevelType w:val="multilevel"/>
     <w:tmpl w:val="0D30548C"/>
@@ -8810,7 +9274,7 @@
       </w:rPr>
     </w:lvl>
   </w:abstractNum>
-  <w:abstractNum w:abstractNumId="36" w15:restartNumberingAfterBreak="0">
+  <w:abstractNum w:abstractNumId="37" w15:restartNumberingAfterBreak="0">
     <w:nsid w:val="677D6D9B"/>
     <w:multiLevelType w:val="multilevel"/>
     <w:tmpl w:val="00B6C7DE"/>
@@ -8932,7 +9396,7 @@
       </w:rPr>
     </w:lvl>
   </w:abstractNum>
-  <w:abstractNum w:abstractNumId="37" w15:restartNumberingAfterBreak="0">
+  <w:abstractNum w:abstractNumId="38" w15:restartNumberingAfterBreak="0">
     <w:nsid w:val="6CC03E97"/>
     <w:multiLevelType w:val="hybridMultilevel"/>
     <w:tmpl w:val="B9B6310E"/>
@@ -9045,7 +9509,7 @@
       </w:rPr>
     </w:lvl>
   </w:abstractNum>
-  <w:abstractNum w:abstractNumId="38" w15:restartNumberingAfterBreak="0">
+  <w:abstractNum w:abstractNumId="39" w15:restartNumberingAfterBreak="0">
     <w:nsid w:val="6DB509C3"/>
     <w:multiLevelType w:val="hybridMultilevel"/>
     <w:tmpl w:val="7EA60950"/>
@@ -9140,7 +9604,7 @@
       </w:pPr>
     </w:lvl>
   </w:abstractNum>
-  <w:abstractNum w:abstractNumId="39" w15:restartNumberingAfterBreak="0">
+  <w:abstractNum w:abstractNumId="40" w15:restartNumberingAfterBreak="0">
     <w:nsid w:val="6F251B2E"/>
     <w:multiLevelType w:val="hybridMultilevel"/>
     <w:tmpl w:val="D48A4966"/>
@@ -9253,7 +9717,7 @@
       </w:rPr>
     </w:lvl>
   </w:abstractNum>
-  <w:abstractNum w:abstractNumId="40" w15:restartNumberingAfterBreak="0">
+  <w:abstractNum w:abstractNumId="41" w15:restartNumberingAfterBreak="0">
     <w:nsid w:val="71650CDC"/>
     <w:multiLevelType w:val="hybridMultilevel"/>
     <w:tmpl w:val="086A10CC"/>
@@ -9366,7 +9830,7 @@
       </w:rPr>
     </w:lvl>
   </w:abstractNum>
-  <w:abstractNum w:abstractNumId="41" w15:restartNumberingAfterBreak="0">
+  <w:abstractNum w:abstractNumId="42" w15:restartNumberingAfterBreak="0">
     <w:nsid w:val="79417E22"/>
     <w:multiLevelType w:val="multilevel"/>
     <w:tmpl w:val="6016C254"/>
@@ -9488,7 +9952,7 @@
       </w:rPr>
     </w:lvl>
   </w:abstractNum>
-  <w:abstractNum w:abstractNumId="42" w15:restartNumberingAfterBreak="0">
+  <w:abstractNum w:abstractNumId="43" w15:restartNumberingAfterBreak="0">
     <w:nsid w:val="7BDA29A4"/>
     <w:multiLevelType w:val="multilevel"/>
     <w:tmpl w:val="42CE6D08"/>
@@ -9609,7 +10073,7 @@
       </w:rPr>
     </w:lvl>
   </w:abstractNum>
-  <w:abstractNum w:abstractNumId="43" w15:restartNumberingAfterBreak="0">
+  <w:abstractNum w:abstractNumId="44" w15:restartNumberingAfterBreak="0">
     <w:nsid w:val="7D1A2B3B"/>
     <w:multiLevelType w:val="hybridMultilevel"/>
     <w:tmpl w:val="709808CC"/>
@@ -9722,16 +10186,16 @@
     </w:lvl>
   </w:abstractNum>
   <w:num w:numId="1" w16cid:durableId="1322462664">
-    <w:abstractNumId w:val="23"/>
+    <w:abstractNumId w:val="24"/>
   </w:num>
   <w:num w:numId="2" w16cid:durableId="158008810">
-    <w:abstractNumId w:val="36"/>
+    <w:abstractNumId w:val="37"/>
   </w:num>
   <w:num w:numId="3" w16cid:durableId="1028986697">
     <w:abstractNumId w:val="14"/>
   </w:num>
   <w:num w:numId="4" w16cid:durableId="320232100">
-    <w:abstractNumId w:val="41"/>
+    <w:abstractNumId w:val="42"/>
   </w:num>
   <w:num w:numId="5" w16cid:durableId="1090198144">
     <w:abstractNumId w:val="20"/>
@@ -9740,13 +10204,13 @@
     <w:abstractNumId w:val="16"/>
   </w:num>
   <w:num w:numId="7" w16cid:durableId="805315130">
-    <w:abstractNumId w:val="24"/>
+    <w:abstractNumId w:val="25"/>
   </w:num>
   <w:num w:numId="8" w16cid:durableId="1823692032">
-    <w:abstractNumId w:val="29"/>
+    <w:abstractNumId w:val="30"/>
   </w:num>
   <w:num w:numId="9" w16cid:durableId="1306009500">
-    <w:abstractNumId w:val="42"/>
+    <w:abstractNumId w:val="43"/>
   </w:num>
   <w:num w:numId="10" w16cid:durableId="1114137652">
     <w:abstractNumId w:val="10"/>
@@ -9755,10 +10219,10 @@
     <w:abstractNumId w:val="6"/>
   </w:num>
   <w:num w:numId="12" w16cid:durableId="523253324">
-    <w:abstractNumId w:val="25"/>
+    <w:abstractNumId w:val="26"/>
   </w:num>
   <w:num w:numId="13" w16cid:durableId="643581084">
-    <w:abstractNumId w:val="34"/>
+    <w:abstractNumId w:val="35"/>
   </w:num>
   <w:num w:numId="14" w16cid:durableId="1903179471">
     <w:abstractNumId w:val="4"/>
@@ -9767,10 +10231,10 @@
     <w:abstractNumId w:val="11"/>
   </w:num>
   <w:num w:numId="16" w16cid:durableId="325330670">
-    <w:abstractNumId w:val="28"/>
+    <w:abstractNumId w:val="29"/>
   </w:num>
   <w:num w:numId="17" w16cid:durableId="509831819">
-    <w:abstractNumId w:val="26"/>
+    <w:abstractNumId w:val="27"/>
   </w:num>
   <w:num w:numId="18" w16cid:durableId="399139782">
     <w:abstractNumId w:val="2"/>
@@ -9805,10 +10269,10 @@
     </w:lvlOverride>
   </w:num>
   <w:num w:numId="21" w16cid:durableId="2029211654">
-    <w:abstractNumId w:val="37"/>
+    <w:abstractNumId w:val="38"/>
   </w:num>
   <w:num w:numId="22" w16cid:durableId="1714964582">
-    <w:abstractNumId w:val="38"/>
+    <w:abstractNumId w:val="39"/>
     <w:lvlOverride w:ilvl="0"/>
     <w:lvlOverride w:ilvl="1"/>
     <w:lvlOverride w:ilvl="2"/>
@@ -9835,7 +10299,7 @@
     <w:abstractNumId w:val="19"/>
   </w:num>
   <w:num w:numId="24" w16cid:durableId="1876041230">
-    <w:abstractNumId w:val="39"/>
+    <w:abstractNumId w:val="40"/>
   </w:num>
   <w:num w:numId="25" w16cid:durableId="1921255301">
     <w:abstractNumId w:val="7"/>
@@ -9844,7 +10308,7 @@
     <w:abstractNumId w:val="9"/>
   </w:num>
   <w:num w:numId="27" w16cid:durableId="1011881117">
-    <w:abstractNumId w:val="30"/>
+    <w:abstractNumId w:val="31"/>
   </w:num>
   <w:num w:numId="28" w16cid:durableId="835072378">
     <w:abstractNumId w:val="17"/>
@@ -9853,16 +10317,16 @@
     <w:abstractNumId w:val="0"/>
   </w:num>
   <w:num w:numId="30" w16cid:durableId="977078334">
-    <w:abstractNumId w:val="33"/>
+    <w:abstractNumId w:val="34"/>
   </w:num>
   <w:num w:numId="31" w16cid:durableId="1626737815">
-    <w:abstractNumId w:val="32"/>
+    <w:abstractNumId w:val="33"/>
   </w:num>
   <w:num w:numId="32" w16cid:durableId="595945192">
     <w:abstractNumId w:val="3"/>
   </w:num>
   <w:num w:numId="33" w16cid:durableId="1919170804">
-    <w:abstractNumId w:val="22"/>
+    <w:abstractNumId w:val="23"/>
   </w:num>
   <w:num w:numId="34" w16cid:durableId="551426130">
     <w:abstractNumId w:val="5"/>
@@ -9877,7 +10341,7 @@
     <w:abstractNumId w:val="1"/>
   </w:num>
   <w:num w:numId="38" w16cid:durableId="1567835244">
-    <w:abstractNumId w:val="40"/>
+    <w:abstractNumId w:val="41"/>
   </w:num>
   <w:num w:numId="39" w16cid:durableId="19010048">
     <w:abstractNumId w:val="8"/>
@@ -9886,19 +10350,22 @@
     <w:abstractNumId w:val="12"/>
   </w:num>
   <w:num w:numId="41" w16cid:durableId="396099788">
-    <w:abstractNumId w:val="27"/>
+    <w:abstractNumId w:val="28"/>
   </w:num>
   <w:num w:numId="42" w16cid:durableId="2066251374">
-    <w:abstractNumId w:val="43"/>
+    <w:abstractNumId w:val="44"/>
   </w:num>
   <w:num w:numId="43" w16cid:durableId="337998755">
-    <w:abstractNumId w:val="35"/>
+    <w:abstractNumId w:val="36"/>
   </w:num>
   <w:num w:numId="44" w16cid:durableId="2140608710">
     <w:abstractNumId w:val="21"/>
   </w:num>
   <w:num w:numId="45" w16cid:durableId="1547060455">
-    <w:abstractNumId w:val="31"/>
+    <w:abstractNumId w:val="32"/>
+  </w:num>
+  <w:num w:numId="46" w16cid:durableId="2108037730">
+    <w:abstractNumId w:val="22"/>
   </w:num>
   <w:numIdMacAtCleanup w:val="31"/>
 </w:numbering>
@@ -10400,7 +10867,11 @@
         <w:ilvl w:val="3"/>
         <w:numId w:val="13"/>
       </w:numPr>
+      <w:tabs>
+        <w:tab w:val="num" w:pos="360"/>
+      </w:tabs>
       <w:spacing w:before="40" w:after="0"/>
+      <w:ind w:left="0" w:firstLine="0"/>
       <w:outlineLvl w:val="3"/>
     </w:pPr>
     <w:rPr>
@@ -10422,6 +10893,10 @@
         <w:ilvl w:val="4"/>
         <w:numId w:val="13"/>
       </w:numPr>
+      <w:tabs>
+        <w:tab w:val="num" w:pos="360"/>
+      </w:tabs>
+      <w:ind w:left="0" w:firstLine="0"/>
       <w:outlineLvl w:val="4"/>
     </w:pPr>
     <w:rPr>
@@ -10446,7 +10921,11 @@
         <w:ilvl w:val="5"/>
         <w:numId w:val="13"/>
       </w:numPr>
+      <w:tabs>
+        <w:tab w:val="num" w:pos="360"/>
+      </w:tabs>
       <w:spacing w:before="40" w:after="0"/>
+      <w:ind w:left="0" w:firstLine="0"/>
       <w:outlineLvl w:val="5"/>
     </w:pPr>
     <w:rPr>
@@ -10471,7 +10950,11 @@
         <w:ilvl w:val="6"/>
         <w:numId w:val="13"/>
       </w:numPr>
+      <w:tabs>
+        <w:tab w:val="num" w:pos="360"/>
+      </w:tabs>
       <w:spacing w:before="40" w:after="0"/>
+      <w:ind w:left="0" w:firstLine="0"/>
       <w:outlineLvl w:val="6"/>
     </w:pPr>
     <w:rPr>
@@ -10498,7 +10981,11 @@
         <w:ilvl w:val="7"/>
         <w:numId w:val="13"/>
       </w:numPr>
+      <w:tabs>
+        <w:tab w:val="num" w:pos="360"/>
+      </w:tabs>
       <w:spacing w:before="40" w:after="0"/>
+      <w:ind w:left="0" w:firstLine="0"/>
       <w:outlineLvl w:val="7"/>
     </w:pPr>
     <w:rPr>
@@ -10525,7 +11012,11 @@
         <w:ilvl w:val="8"/>
         <w:numId w:val="13"/>
       </w:numPr>
+      <w:tabs>
+        <w:tab w:val="num" w:pos="360"/>
+      </w:tabs>
       <w:spacing w:before="40" w:after="0"/>
+      <w:ind w:left="0" w:firstLine="0"/>
       <w:outlineLvl w:val="8"/>
     </w:pPr>
     <w:rPr>
@@ -12839,6 +13330,19 @@
 </file>
 
 <file path=customXml/item2.xml><?xml version="1.0" encoding="utf-8"?>
+<?mso-contentType ?>
+<FormTemplates xmlns="http://schemas.microsoft.com/sharepoint/v3/contenttype/forms">
+  <Display>DocumentLibraryForm</Display>
+  <Edit>DocumentLibraryForm</Edit>
+  <New>DocumentLibraryForm</New>
+</FormTemplates>
+</file>
+
+<file path=customXml/item3.xml><?xml version="1.0" encoding="utf-8"?>
+<b:Sources xmlns:b="http://schemas.openxmlformats.org/officeDocument/2006/bibliography" xmlns="http://schemas.openxmlformats.org/officeDocument/2006/bibliography" SelectedStyle="\APASixthEditionOfficeOnline.xsl" StyleName="APA" Version="6"/>
+</file>
+
+<file path=customXml/item4.xml><?xml version="1.0" encoding="utf-8"?>
 <ct:contentTypeSchema xmlns:ct="http://schemas.microsoft.com/office/2006/metadata/contentType" xmlns:ma="http://schemas.microsoft.com/office/2006/metadata/properties/metaAttributes" ct:_="" ma:_="" ma:contentTypeName="Page" ma:contentTypeID="0x010100C568DB52D9D0A14D9B2FDCC96666E9F2007948130EC3DB064584E219954237AF39005456D350B01B4D4AA915DA84E562A183" ma:contentTypeVersion="15" ma:contentTypeDescription="Page is a system content type template created by the Publishing Resources feature. The column templates from Page will be added to all Pages libraries created by the Publishing feature." ma:contentTypeScope="" ma:versionID="362186893220f0de14122797fff677fb">
   <xsd:schema xmlns:xsd="http://www.w3.org/2001/XMLSchema" xmlns:xs="http://www.w3.org/2001/XMLSchema" xmlns:p="http://schemas.microsoft.com/office/2006/metadata/properties" xmlns:ns1="http://schemas.microsoft.com/sharepoint/v3" xmlns:ns2="2b45da4b-8682-4bf6-b2f9-b39b40291ecd" targetNamespace="http://schemas.microsoft.com/office/2006/metadata/properties" ma:root="true" ma:fieldsID="364c86a0fef4ee43f73974927f3113d2" ns1:_="" ns2:_="">
     <xsd:import namespace="http://schemas.microsoft.com/sharepoint/v3"/>
@@ -13211,19 +13715,6 @@
 </ct:contentTypeSchema>
 </file>
 
-<file path=customXml/item3.xml><?xml version="1.0" encoding="utf-8"?>
-<b:Sources xmlns:b="http://schemas.openxmlformats.org/officeDocument/2006/bibliography" xmlns="http://schemas.openxmlformats.org/officeDocument/2006/bibliography" SelectedStyle="\APASixthEditionOfficeOnline.xsl" StyleName="APA" Version="6"/>
-</file>
-
-<file path=customXml/item4.xml><?xml version="1.0" encoding="utf-8"?>
-<?mso-contentType ?>
-<FormTemplates xmlns="http://schemas.microsoft.com/sharepoint/v3/contenttype/forms">
-  <Display>DocumentLibraryForm</Display>
-  <Edit>DocumentLibraryForm</Edit>
-  <New>DocumentLibraryForm</New>
-</FormTemplates>
-</file>
-
 <file path=customXml/itemProps1.xml><?xml version="1.0" encoding="utf-8"?>
 <ds:datastoreItem xmlns:ds="http://schemas.openxmlformats.org/officeDocument/2006/customXml" ds:itemID="{61A7BACF-E8ED-4FE8-8639-84B22D9D5DF3}">
   <ds:schemaRefs>
@@ -13236,6 +13727,22 @@
 </file>
 
 <file path=customXml/itemProps2.xml><?xml version="1.0" encoding="utf-8"?>
+<ds:datastoreItem xmlns:ds="http://schemas.openxmlformats.org/officeDocument/2006/customXml" ds:itemID="{6132578F-2AD9-4005-967E-AF08FF82C258}">
+  <ds:schemaRefs>
+    <ds:schemaRef ds:uri="http://schemas.microsoft.com/sharepoint/v3/contenttype/forms"/>
+  </ds:schemaRefs>
+</ds:datastoreItem>
+</file>
+
+<file path=customXml/itemProps3.xml><?xml version="1.0" encoding="utf-8"?>
+<ds:datastoreItem xmlns:ds="http://schemas.openxmlformats.org/officeDocument/2006/customXml" ds:itemID="{C90C4182-AEAA-43A0-B33F-7B351B4C05CC}">
+  <ds:schemaRefs>
+    <ds:schemaRef ds:uri="http://schemas.openxmlformats.org/officeDocument/2006/bibliography"/>
+  </ds:schemaRefs>
+</ds:datastoreItem>
+</file>
+
+<file path=customXml/itemProps4.xml><?xml version="1.0" encoding="utf-8"?>
 <ds:datastoreItem xmlns:ds="http://schemas.openxmlformats.org/officeDocument/2006/customXml" ds:itemID="{774B79DB-7255-47B6-9455-0CD2FBD7F5F5}">
   <ds:schemaRefs>
     <ds:schemaRef ds:uri="http://schemas.microsoft.com/office/2006/metadata/contentType"/>
@@ -13252,20 +13759,4 @@
     <ds:schemaRef ds:uri="http://schemas.microsoft.com/internal/obd"/>
   </ds:schemaRefs>
 </ds:datastoreItem>
-</file>
-
-<file path=customXml/itemProps3.xml><?xml version="1.0" encoding="utf-8"?>
-<ds:datastoreItem xmlns:ds="http://schemas.openxmlformats.org/officeDocument/2006/customXml" ds:itemID="{C90C4182-AEAA-43A0-B33F-7B351B4C05CC}">
-  <ds:schemaRefs>
-    <ds:schemaRef ds:uri="http://schemas.openxmlformats.org/officeDocument/2006/bibliography"/>
-  </ds:schemaRefs>
-</ds:datastoreItem>
-</file>
-
-<file path=customXml/itemProps4.xml><?xml version="1.0" encoding="utf-8"?>
-<ds:datastoreItem xmlns:ds="http://schemas.openxmlformats.org/officeDocument/2006/customXml" ds:itemID="{6132578F-2AD9-4005-967E-AF08FF82C258}">
-  <ds:schemaRefs>
-    <ds:schemaRef ds:uri="http://schemas.microsoft.com/sharepoint/v3/contenttype/forms"/>
-  </ds:schemaRefs>
-</ds:datastoreItem>
 </file>
</xml_diff>

<commit_message>
Add doc for 'my order' feature
</commit_message>
<xml_diff>
--- a/Documents/Business Document.docx
+++ b/Documents/Business Document.docx
@@ -115,7 +115,7 @@
                         <wps:spPr>
                           <a:xfrm>
                             <a:off x="88920" y="4285440"/>
-                            <a:ext cx="1205280" cy="356760"/>
+                            <a:ext cx="1204560" cy="356400"/>
                           </a:xfrm>
                           <a:prstGeom prst="rect">
                             <a:avLst/>
@@ -225,8 +225,8 @@
                         <wps:cNvSpPr/>
                         <wps:spPr>
                           <a:xfrm>
-                            <a:off x="88920" y="4511520"/>
-                            <a:ext cx="1477080" cy="367200"/>
+                            <a:off x="88920" y="4512240"/>
+                            <a:ext cx="1476360" cy="366480"/>
                           </a:xfrm>
                           <a:prstGeom prst="rect">
                             <a:avLst/>
@@ -334,8 +334,8 @@
                           <wps:cNvSpPr/>
                           <wps:spPr>
                             <a:xfrm>
-                              <a:off x="88920" y="2607480"/>
-                              <a:ext cx="4686840" cy="1520280"/>
+                              <a:off x="88920" y="2607840"/>
+                              <a:ext cx="4686840" cy="1519560"/>
                             </a:xfrm>
                             <a:prstGeom prst="rect">
                               <a:avLst/>
@@ -534,7 +534,7 @@
           <mc:Fallback>
             <w:pict>
               <v:group id="shape_0" alt="Group 14" style="position:absolute;margin-left:1.5pt;margin-top:-61.5pt;width:400.5pt;height:395.2pt" coordorigin="30,-1230" coordsize="8010,7904">
-                <v:rect id="shape_0" path="m0,0l-2147483645,0l-2147483645,-2147483646l0,-2147483646xe" stroked="f" o:allowincell="f" style="position:absolute;left:170;top:5518;width:1897;height:561;mso-wrap-style:square;v-text-anchor:middle">
+                <v:rect id="shape_0" path="m0,0l-2147483645,0l-2147483645,-2147483646l0,-2147483646xe" stroked="f" o:allowincell="f" style="position:absolute;left:170;top:5518;width:1896;height:560;mso-wrap-style:square;v-text-anchor:middle">
                   <v:textbox>
                     <w:txbxContent>
                       <w:p>
@@ -617,7 +617,7 @@
                   <v:stroke color="#3465a4" weight="25560" joinstyle="round" endcap="flat"/>
                   <w10:wrap type="none"/>
                 </v:rect>
-                <v:rect id="shape_0" path="m0,0l-2147483645,0l-2147483645,-2147483646l0,-2147483646xe" stroked="f" o:allowincell="f" style="position:absolute;left:170;top:5875;width:2325;height:577;mso-wrap-style:square;v-text-anchor:middle">
+                <v:rect id="shape_0" path="m0,0l-2147483645,0l-2147483645,-2147483646l0,-2147483646xe" stroked="f" o:allowincell="f" style="position:absolute;left:170;top:5876;width:2324;height:576;mso-wrap-style:square;v-text-anchor:middle">
                   <v:textbox>
                     <w:txbxContent>
                       <w:p>
@@ -662,7 +662,7 @@
                     <v:stroke color="white" weight="63360" joinstyle="miter" endcap="flat"/>
                     <w10:wrap type="none"/>
                   </v:rect>
-                  <v:rect id="shape_0" path="m0,0l-2147483645,0l-2147483645,-2147483646l0,-2147483646xe" stroked="f" o:allowincell="f" style="position:absolute;left:170;top:2876;width:7380;height:2393;mso-wrap-style:square;v-text-anchor:middle">
+                  <v:rect id="shape_0" path="m0,0l-2147483645,0l-2147483645,-2147483646l0,-2147483646xe" stroked="f" o:allowincell="f" style="position:absolute;left:170;top:2877;width:7380;height:2392;mso-wrap-style:square;v-text-anchor:middle">
                     <v:textbox>
                       <w:txbxContent>
                         <w:p>
@@ -813,7 +813,7 @@
           <w:docPartGallery w:val="Cover Pages"/>
           <w:docPartUnique w:val="true"/>
         </w:docPartObj>
-        <w:id w:val="769640806"/>
+        <w:id w:val="1265500361"/>
       </w:sdtPr>
       <w:sdtContent>
         <w:p>
@@ -1002,12 +1002,12 @@
               <w:caps/>
             </w:rPr>
           </w:r>
-          <w:bookmarkStart w:id="0" w:name="_Toc29460917"/>
+          <w:bookmarkStart w:id="0" w:name="_Toc29459775"/>
           <w:bookmarkStart w:id="1" w:name="_Toc29460908"/>
-          <w:bookmarkStart w:id="2" w:name="_Toc29459775"/>
-          <w:bookmarkStart w:id="3" w:name="_Toc29460917"/>
+          <w:bookmarkStart w:id="2" w:name="_Toc29460917"/>
+          <w:bookmarkStart w:id="3" w:name="_Toc29459775"/>
           <w:bookmarkStart w:id="4" w:name="_Toc29460908"/>
-          <w:bookmarkStart w:id="5" w:name="_Toc29459775"/>
+          <w:bookmarkStart w:id="5" w:name="_Toc29460917"/>
           <w:bookmarkEnd w:id="3"/>
           <w:bookmarkEnd w:id="4"/>
           <w:bookmarkEnd w:id="5"/>
@@ -1026,16 +1026,16 @@
       <w:r>
         <w:rPr/>
       </w:r>
-      <w:bookmarkStart w:id="6" w:name="_Toc462412904"/>
-      <w:bookmarkStart w:id="7" w:name="_Toc462412854"/>
+      <w:bookmarkStart w:id="6" w:name="_Toc294597751"/>
+      <w:bookmarkStart w:id="7" w:name="_Toc294609081"/>
       <w:bookmarkStart w:id="8" w:name="_Toc294609171"/>
-      <w:bookmarkStart w:id="9" w:name="_Toc294609081"/>
-      <w:bookmarkStart w:id="10" w:name="_Toc294597751"/>
-      <w:bookmarkStart w:id="11" w:name="_Toc462412904"/>
-      <w:bookmarkStart w:id="12" w:name="_Toc462412854"/>
+      <w:bookmarkStart w:id="9" w:name="_Toc462412854"/>
+      <w:bookmarkStart w:id="10" w:name="_Toc462412904"/>
+      <w:bookmarkStart w:id="11" w:name="_Toc294597751"/>
+      <w:bookmarkStart w:id="12" w:name="_Toc294609081"/>
       <w:bookmarkStart w:id="13" w:name="_Toc294609171"/>
-      <w:bookmarkStart w:id="14" w:name="_Toc294609081"/>
-      <w:bookmarkStart w:id="15" w:name="_Toc294597751"/>
+      <w:bookmarkStart w:id="14" w:name="_Toc462412854"/>
+      <w:bookmarkStart w:id="15" w:name="_Toc462412904"/>
       <w:bookmarkEnd w:id="11"/>
       <w:bookmarkEnd w:id="12"/>
       <w:bookmarkEnd w:id="13"/>
@@ -1053,6 +1053,7 @@
         <w:p>
           <w:pPr>
             <w:pStyle w:val="ContentsHeading"/>
+            <w:ind w:left="0" w:hanging="0"/>
             <w:rPr/>
           </w:pPr>
           <w:r>
@@ -1066,6 +1067,7 @@
         <w:p>
           <w:pPr>
             <w:pStyle w:val="ContentsHeading"/>
+            <w:ind w:left="0" w:hanging="0"/>
             <w:rPr/>
           </w:pPr>
           <w:r>
@@ -1454,8 +1456,8 @@
       </w:tblPr>
       <w:tblGrid>
         <w:gridCol w:w="1023"/>
-        <w:gridCol w:w="1132"/>
-        <w:gridCol w:w="1205"/>
+        <w:gridCol w:w="1131"/>
+        <w:gridCol w:w="1206"/>
         <w:gridCol w:w="2091"/>
         <w:gridCol w:w="2146"/>
         <w:gridCol w:w="2148"/>
@@ -1543,7 +1545,7 @@
         </w:tc>
         <w:tc>
           <w:tcPr>
-            <w:tcW w:w="1132" w:type="dxa"/>
+            <w:tcW w:w="1131" w:type="dxa"/>
             <w:tcBorders/>
             <w:shd w:color="auto" w:fill="BBC3F3" w:themeFill="accent2" w:themeFillTint="66" w:val="clear"/>
           </w:tcPr>
@@ -1576,7 +1578,7 @@
         </w:tc>
         <w:tc>
           <w:tcPr>
-            <w:tcW w:w="1205" w:type="dxa"/>
+            <w:tcW w:w="1206" w:type="dxa"/>
             <w:tcBorders/>
             <w:shd w:color="auto" w:fill="BBC3F3" w:themeFill="accent2" w:themeFillTint="66" w:val="clear"/>
           </w:tcPr>
@@ -1744,7 +1746,7 @@
         </w:tc>
         <w:tc>
           <w:tcPr>
-            <w:tcW w:w="1132" w:type="dxa"/>
+            <w:tcW w:w="1131" w:type="dxa"/>
             <w:tcBorders/>
             <w:shd w:color="auto" w:fill="DDE1F9" w:themeFill="accent2" w:themeFillTint="33" w:val="clear"/>
             <w:vAlign w:val="center"/>
@@ -1769,24 +1771,13 @@
                 <w:szCs w:val="22"/>
                 <w:lang w:eastAsia="en-US" w:bidi="ar-SA"/>
               </w:rPr>
-              <w:t>Jul 08 202</w:t>
-            </w:r>
-            <w:r>
-              <w:rPr>
-                <w:rFonts w:eastAsia="Calibri" w:cs="Arial"/>
-                <w:color w:val="333333"/>
-                <w:kern w:val="0"/>
-                <w:sz w:val="22"/>
-                <w:szCs w:val="22"/>
-                <w:lang w:eastAsia="en-US" w:bidi="ar-SA"/>
-              </w:rPr>
-              <w:t>2</w:t>
+              <w:t>Jul 08 2022</w:t>
             </w:r>
           </w:p>
         </w:tc>
         <w:tc>
           <w:tcPr>
-            <w:tcW w:w="1205" w:type="dxa"/>
+            <w:tcW w:w="1206" w:type="dxa"/>
             <w:tcBorders/>
             <w:shd w:color="auto" w:fill="DDE1F9" w:themeFill="accent2" w:themeFillTint="33" w:val="clear"/>
             <w:vAlign w:val="center"/>
@@ -1950,7 +1941,7 @@
         </w:tc>
         <w:tc>
           <w:tcPr>
-            <w:tcW w:w="1132" w:type="dxa"/>
+            <w:tcW w:w="1131" w:type="dxa"/>
             <w:tcBorders>
               <w:top w:val="nil"/>
             </w:tcBorders>
@@ -1980,7 +1971,7 @@
         </w:tc>
         <w:tc>
           <w:tcPr>
-            <w:tcW w:w="1205" w:type="dxa"/>
+            <w:tcW w:w="1206" w:type="dxa"/>
             <w:tcBorders>
               <w:top w:val="nil"/>
             </w:tcBorders>
@@ -2195,9 +2186,9 @@
         </w:rPr>
       </w:pPr>
       <w:bookmarkStart w:id="16" w:name="__RefHeading___Toc563_4161806273"/>
-      <w:bookmarkStart w:id="17" w:name="_Toc467747661"/>
+      <w:bookmarkStart w:id="17" w:name="_Toc108165968"/>
       <w:bookmarkStart w:id="18" w:name="_Toc5581486"/>
-      <w:bookmarkStart w:id="19" w:name="_Toc108165968"/>
+      <w:bookmarkStart w:id="19" w:name="_Toc467747661"/>
       <w:bookmarkEnd w:id="16"/>
       <w:r>
         <w:rPr/>
@@ -2221,9 +2212,9 @@
       <w:bookmarkStart w:id="20" w:name="__RefHeading___Toc565_4161806273"/>
       <w:bookmarkStart w:id="21" w:name="_Toc108165969"/>
       <w:bookmarkStart w:id="22" w:name="_Toc5581488"/>
-      <w:bookmarkStart w:id="23" w:name="_Toc467747663"/>
+      <w:bookmarkStart w:id="23" w:name="_Toc467747662"/>
       <w:bookmarkStart w:id="24" w:name="_Toc5581487"/>
-      <w:bookmarkStart w:id="25" w:name="_Toc467747662"/>
+      <w:bookmarkStart w:id="25" w:name="_Toc467747663"/>
       <w:bookmarkEnd w:id="20"/>
       <w:bookmarkEnd w:id="23"/>
       <w:bookmarkEnd w:id="24"/>
@@ -2297,37 +2288,7 @@
         <w:rPr>
           <w:lang w:val="en-US"/>
         </w:rPr>
-        <w:t>B</w:t>
-      </w:r>
-      <w:r>
-        <w:rPr>
-          <w:lang w:val="en-US"/>
-        </w:rPr>
-        <w:t xml:space="preserve">uild a </w:t>
-      </w:r>
-      <w:r>
-        <w:rPr>
-          <w:lang w:val="en-US"/>
-        </w:rPr>
-        <w:t>car selling</w:t>
-      </w:r>
-      <w:r>
-        <w:rPr>
-          <w:lang w:val="en-US"/>
-        </w:rPr>
-        <w:t xml:space="preserve"> website </w:t>
-      </w:r>
-      <w:r>
-        <w:rPr>
-          <w:lang w:val="en-US"/>
-        </w:rPr>
-        <w:t>that</w:t>
-      </w:r>
-      <w:r>
-        <w:rPr>
-          <w:lang w:val="en-US"/>
-        </w:rPr>
-        <w:t xml:space="preserve"> allows users to do the following once it is launched</w:t>
+        <w:t>Build a car selling website that allows users to do the following once it is launched</w:t>
       </w:r>
     </w:p>
     <w:p>
@@ -2391,7 +2352,7 @@
     <w:p>
       <w:pPr>
         <w:pStyle w:val="ListParagraph"/>
-        <w:ind w:hanging="0"/>
+        <w:ind w:left="720" w:hanging="0"/>
         <w:rPr/>
       </w:pPr>
       <w:r>
@@ -2412,11 +2373,11 @@
         </w:rPr>
       </w:pPr>
       <w:bookmarkStart w:id="27" w:name="__RefHeading___Toc567_4161806273"/>
-      <w:bookmarkStart w:id="28" w:name="_Toc5581502"/>
-      <w:bookmarkStart w:id="29" w:name="_Toc108165970"/>
-      <w:bookmarkStart w:id="30" w:name="_Toc4677476631"/>
+      <w:bookmarkStart w:id="28" w:name="_Toc108165970"/>
+      <w:bookmarkStart w:id="29" w:name="_Toc5581502"/>
+      <w:bookmarkStart w:id="30" w:name="_Toc4677476621"/>
       <w:bookmarkStart w:id="31" w:name="_Toc55814871"/>
-      <w:bookmarkStart w:id="32" w:name="_Toc4677476621"/>
+      <w:bookmarkStart w:id="32" w:name="_Toc4677476631"/>
       <w:bookmarkEnd w:id="27"/>
       <w:bookmarkEnd w:id="30"/>
       <w:bookmarkEnd w:id="31"/>
@@ -2425,19 +2386,7 @@
         <w:rPr>
           <w:rFonts w:cs="Arial"/>
         </w:rPr>
-        <w:t xml:space="preserve">Functional </w:t>
-      </w:r>
-      <w:r>
-        <w:rPr>
-          <w:rFonts w:cs="Arial"/>
-        </w:rPr>
-        <w:t>R</w:t>
-      </w:r>
-      <w:r>
-        <w:rPr>
-          <w:rFonts w:cs="Arial"/>
-        </w:rPr>
-        <w:t>equirements</w:t>
+        <w:t>Functional Requirements</w:t>
       </w:r>
       <w:bookmarkEnd w:id="28"/>
       <w:bookmarkEnd w:id="29"/>
@@ -2675,31 +2624,7 @@
         <w:rPr>
           <w:lang w:val="en-US"/>
         </w:rPr>
-        <w:t>F</w:t>
-      </w:r>
-      <w:r>
-        <w:rPr>
-          <w:lang w:val="en-US"/>
-        </w:rPr>
-        <w:t xml:space="preserve">or SEO optimization </w:t>
-      </w:r>
-      <w:r>
-        <w:rPr>
-          <w:lang w:val="en-US"/>
-        </w:rPr>
-        <w:t>and a minimal load time</w:t>
-      </w:r>
-      <w:r>
-        <w:rPr>
-          <w:lang w:val="en-US"/>
-        </w:rPr>
-        <w:t xml:space="preserve">, </w:t>
-      </w:r>
-      <w:r>
-        <w:rPr>
-          <w:lang w:val="en-US"/>
-        </w:rPr>
-        <w:t xml:space="preserve">we use </w:t>
+        <w:t xml:space="preserve">For SEO optimization and a minimal load time, we use </w:t>
       </w:r>
       <w:r>
         <w:rPr>
@@ -2731,25 +2656,7 @@
         <w:rPr>
           <w:lang w:val="en-US"/>
         </w:rPr>
-        <w:t>The</w:t>
-      </w:r>
-      <w:r>
-        <w:rPr>
-          <w:lang w:val="en-US"/>
-        </w:rPr>
-        <w:t xml:space="preserve"> </w:t>
-      </w:r>
-      <w:r>
-        <w:rPr>
-          <w:lang w:val="en-US"/>
-        </w:rPr>
-        <w:t>products</w:t>
-      </w:r>
-      <w:r>
-        <w:rPr>
-          <w:lang w:val="en-US"/>
-        </w:rPr>
-        <w:t xml:space="preserve"> will be loaded at build time via the </w:t>
+        <w:t xml:space="preserve">The products will be loaded at build time via the </w:t>
       </w:r>
       <w:r>
         <w:rPr>
@@ -2909,15 +2816,7 @@
       </w:pPr>
       <w:r>
         <w:rPr/>
-        <w:t>In the index page, use “Static Generat</w:t>
-      </w:r>
-      <w:r>
-        <w:rPr/>
-        <w:t>or</w:t>
-      </w:r>
-      <w:r>
-        <w:rPr/>
-        <w:t>” to pre-render the list of cars at build time, which is good for SEO.</w:t>
+        <w:t>In the index page, use “Static Generator” to pre-render the list of cars at build time, which is good for SEO.</w:t>
       </w:r>
     </w:p>
     <w:p>
@@ -3837,6 +3736,33 @@
     </w:p>
     <w:p>
       <w:pPr>
+        <w:pStyle w:val="Normal"/>
+        <w:numPr>
+          <w:ilvl w:val="0"/>
+          <w:numId w:val="15"/>
+        </w:numPr>
+        <w:suppressAutoHyphens w:val="true"/>
+        <w:rPr>
+          <w:rFonts w:eastAsia="" w:eastAsiaTheme="minorEastAsia"/>
+          <w:color w:val="auto"/>
+          <w:sz w:val="22"/>
+          <w:szCs w:val="22"/>
+          <w:lang w:val="en-US"/>
+        </w:rPr>
+      </w:pPr>
+      <w:r>
+        <w:rPr>
+          <w:rFonts w:eastAsia="" w:eastAsiaTheme="minorEastAsia"/>
+          <w:color w:val="auto"/>
+          <w:sz w:val="22"/>
+          <w:szCs w:val="22"/>
+          <w:lang w:val="en-US"/>
+        </w:rPr>
+        <w:t>Every item should contain the order ID, car name, price, and order date</w:t>
+      </w:r>
+    </w:p>
+    <w:p>
+      <w:pPr>
         <w:pStyle w:val="Heading3"/>
         <w:rPr>
           <w:rFonts w:eastAsia="" w:eastAsiaTheme="minorEastAsia"/>
@@ -3854,13 +3780,11 @@
     <w:p>
       <w:pPr>
         <w:pStyle w:val="TextBody"/>
-        <w:rPr>
-          <w:rFonts w:eastAsia="" w:eastAsiaTheme="minorEastAsia"/>
-          <w:color w:val="auto"/>
-          <w:sz w:val="22"/>
-          <w:szCs w:val="22"/>
-          <w:lang w:val="en-US"/>
-        </w:rPr>
+        <w:numPr>
+          <w:ilvl w:val="0"/>
+          <w:numId w:val="24"/>
+        </w:numPr>
+        <w:rPr/>
       </w:pPr>
       <w:r>
         <w:rPr>
@@ -3870,20 +3794,16 @@
           <w:szCs w:val="22"/>
           <w:lang w:val="en-US"/>
         </w:rPr>
+        <w:t>This is a user-specific page and SEO optimization is not needed. Therefore, we just use client fetching.</w:t>
       </w:r>
     </w:p>
     <w:p>
       <w:pPr>
-        <w:pStyle w:val="Heading1"/>
-        <w:keepLines/>
-        <w:widowControl/>
+        <w:pStyle w:val="TextBody"/>
         <w:numPr>
           <w:ilvl w:val="0"/>
-          <w:numId w:val="0"/>
+          <w:numId w:val="24"/>
         </w:numPr>
-        <w:suppressAutoHyphens w:val="true"/>
-        <w:spacing w:lineRule="auto" w:line="288"/>
-        <w:jc w:val="left"/>
         <w:rPr>
           <w:rFonts w:eastAsia="" w:eastAsiaTheme="minorEastAsia"/>
           <w:color w:val="auto"/>
@@ -3893,10 +3813,41 @@
         </w:rPr>
       </w:pPr>
       <w:r>
-        <w:rPr/>
+        <w:rPr>
+          <w:rFonts w:eastAsia="" w:eastAsiaTheme="minorEastAsia"/>
+          <w:color w:val="auto"/>
+          <w:sz w:val="22"/>
+          <w:szCs w:val="22"/>
+          <w:lang w:val="en-US"/>
+        </w:rPr>
+        <w:t>Create a function component named OrderList</w:t>
       </w:r>
+    </w:p>
+    <w:p>
+      <w:pPr>
+        <w:pStyle w:val="ListParagraph"/>
+        <w:numPr>
+          <w:ilvl w:val="0"/>
+          <w:numId w:val="24"/>
+        </w:numPr>
+        <w:suppressAutoHyphens w:val="true"/>
+        <w:rPr>
+          <w:rFonts w:eastAsia="" w:eastAsiaTheme="minorEastAsia"/>
+          <w:color w:val="auto"/>
+          <w:sz w:val="22"/>
+          <w:szCs w:val="22"/>
+          <w:lang w:val="en-US"/>
+        </w:rPr>
+      </w:pPr>
       <w:r>
-        <w:br w:type="page"/>
+        <w:rPr>
+          <w:rFonts w:eastAsia="" w:eastAsiaTheme="minorEastAsia"/>
+          <w:color w:val="auto"/>
+          <w:sz w:val="22"/>
+          <w:szCs w:val="22"/>
+          <w:lang w:val="en-US"/>
+        </w:rPr>
+        <w:t>Use the State hook to store the order list</w:t>
       </w:r>
     </w:p>
     <w:p>
@@ -4088,7 +4039,7 @@
         <w:docPartGallery w:val="Page Numbers (Bottom of Page)"/>
         <w:docPartUnique w:val="true"/>
       </w:docPartObj>
-      <w:id w:val="918200252"/>
+      <w:id w:val="493560479"/>
     </w:sdtPr>
     <w:sdtContent>
       <w:p>
@@ -9751,6 +9702,143 @@
       </w:rPr>
     </w:lvl>
   </w:abstractNum>
+  <w:abstractNum w:abstractNumId="24">
+    <w:lvl w:ilvl="0">
+      <w:start w:val="1"/>
+      <w:numFmt w:val="bullet"/>
+      <w:lvlText w:val=""/>
+      <w:lvlJc w:val="left"/>
+      <w:pPr>
+        <w:tabs>
+          <w:tab w:val="num" w:pos="720"/>
+        </w:tabs>
+        <w:ind w:left="720" w:hanging="360"/>
+      </w:pPr>
+      <w:rPr>
+        <w:rFonts w:ascii="Symbol" w:hAnsi="Symbol" w:cs="Symbol" w:hint="default"/>
+      </w:rPr>
+    </w:lvl>
+    <w:lvl w:ilvl="1">
+      <w:start w:val="1"/>
+      <w:numFmt w:val="bullet"/>
+      <w:lvlText w:val="◦"/>
+      <w:lvlJc w:val="left"/>
+      <w:pPr>
+        <w:tabs>
+          <w:tab w:val="num" w:pos="1080"/>
+        </w:tabs>
+        <w:ind w:left="1080" w:hanging="360"/>
+      </w:pPr>
+      <w:rPr>
+        <w:rFonts w:ascii="OpenSymbol" w:hAnsi="OpenSymbol" w:cs="OpenSymbol" w:hint="default"/>
+      </w:rPr>
+    </w:lvl>
+    <w:lvl w:ilvl="2">
+      <w:start w:val="1"/>
+      <w:numFmt w:val="bullet"/>
+      <w:lvlText w:val="▪"/>
+      <w:lvlJc w:val="left"/>
+      <w:pPr>
+        <w:tabs>
+          <w:tab w:val="num" w:pos="1440"/>
+        </w:tabs>
+        <w:ind w:left="1440" w:hanging="360"/>
+      </w:pPr>
+      <w:rPr>
+        <w:rFonts w:ascii="OpenSymbol" w:hAnsi="OpenSymbol" w:cs="OpenSymbol" w:hint="default"/>
+      </w:rPr>
+    </w:lvl>
+    <w:lvl w:ilvl="3">
+      <w:start w:val="1"/>
+      <w:numFmt w:val="bullet"/>
+      <w:lvlText w:val=""/>
+      <w:lvlJc w:val="left"/>
+      <w:pPr>
+        <w:tabs>
+          <w:tab w:val="num" w:pos="1800"/>
+        </w:tabs>
+        <w:ind w:left="1800" w:hanging="360"/>
+      </w:pPr>
+      <w:rPr>
+        <w:rFonts w:ascii="Symbol" w:hAnsi="Symbol" w:cs="Symbol" w:hint="default"/>
+      </w:rPr>
+    </w:lvl>
+    <w:lvl w:ilvl="4">
+      <w:start w:val="1"/>
+      <w:numFmt w:val="bullet"/>
+      <w:lvlText w:val="◦"/>
+      <w:lvlJc w:val="left"/>
+      <w:pPr>
+        <w:tabs>
+          <w:tab w:val="num" w:pos="2160"/>
+        </w:tabs>
+        <w:ind w:left="2160" w:hanging="360"/>
+      </w:pPr>
+      <w:rPr>
+        <w:rFonts w:ascii="OpenSymbol" w:hAnsi="OpenSymbol" w:cs="OpenSymbol" w:hint="default"/>
+      </w:rPr>
+    </w:lvl>
+    <w:lvl w:ilvl="5">
+      <w:start w:val="1"/>
+      <w:numFmt w:val="bullet"/>
+      <w:lvlText w:val="▪"/>
+      <w:lvlJc w:val="left"/>
+      <w:pPr>
+        <w:tabs>
+          <w:tab w:val="num" w:pos="2520"/>
+        </w:tabs>
+        <w:ind w:left="2520" w:hanging="360"/>
+      </w:pPr>
+      <w:rPr>
+        <w:rFonts w:ascii="OpenSymbol" w:hAnsi="OpenSymbol" w:cs="OpenSymbol" w:hint="default"/>
+      </w:rPr>
+    </w:lvl>
+    <w:lvl w:ilvl="6">
+      <w:start w:val="1"/>
+      <w:numFmt w:val="bullet"/>
+      <w:lvlText w:val=""/>
+      <w:lvlJc w:val="left"/>
+      <w:pPr>
+        <w:tabs>
+          <w:tab w:val="num" w:pos="2880"/>
+        </w:tabs>
+        <w:ind w:left="2880" w:hanging="360"/>
+      </w:pPr>
+      <w:rPr>
+        <w:rFonts w:ascii="Symbol" w:hAnsi="Symbol" w:cs="Symbol" w:hint="default"/>
+      </w:rPr>
+    </w:lvl>
+    <w:lvl w:ilvl="7">
+      <w:start w:val="1"/>
+      <w:numFmt w:val="bullet"/>
+      <w:lvlText w:val="◦"/>
+      <w:lvlJc w:val="left"/>
+      <w:pPr>
+        <w:tabs>
+          <w:tab w:val="num" w:pos="3240"/>
+        </w:tabs>
+        <w:ind w:left="3240" w:hanging="360"/>
+      </w:pPr>
+      <w:rPr>
+        <w:rFonts w:ascii="OpenSymbol" w:hAnsi="OpenSymbol" w:cs="OpenSymbol" w:hint="default"/>
+      </w:rPr>
+    </w:lvl>
+    <w:lvl w:ilvl="8">
+      <w:start w:val="1"/>
+      <w:numFmt w:val="bullet"/>
+      <w:lvlText w:val="▪"/>
+      <w:lvlJc w:val="left"/>
+      <w:pPr>
+        <w:tabs>
+          <w:tab w:val="num" w:pos="3600"/>
+        </w:tabs>
+        <w:ind w:left="3600" w:hanging="360"/>
+      </w:pPr>
+      <w:rPr>
+        <w:rFonts w:ascii="OpenSymbol" w:hAnsi="OpenSymbol" w:cs="OpenSymbol" w:hint="default"/>
+      </w:rPr>
+    </w:lvl>
+  </w:abstractNum>
   <w:num w:numId="1">
     <w:abstractNumId w:val="1"/>
   </w:num>
@@ -9819,6 +9907,9 @@
   </w:num>
   <w:num w:numId="23">
     <w:abstractNumId w:val="23"/>
+  </w:num>
+  <w:num w:numId="24">
+    <w:abstractNumId w:val="24"/>
   </w:num>
 </w:numbering>
 </file>

</xml_diff>